<commit_message>
Econ qw and quiz 4
</commit_message>
<xml_diff>
--- a/2017 - 2018/Fall 2017/ECON/ECON.docx
+++ b/2017 - 2018/Fall 2017/ECON/ECON.docx
@@ -184,7 +184,23 @@
           <w:rFonts w:ascii="Times New Roman" w:hAnsi="Times New Roman" w:cs="Times New Roman"/>
           <w:color w:val="000000"/>
         </w:rPr>
-        <w:t>Explain Hunt’s argument when he claims “Judgments should not be made on the basis of whethe</w:t>
+        <w:t xml:space="preserve">Explain Hunt’s argument when he </w:t>
+      </w:r>
+      <w:proofErr w:type="gramStart"/>
+      <w:r>
+        <w:rPr>
+          <w:rFonts w:ascii="Times New Roman" w:hAnsi="Times New Roman" w:cs="Times New Roman"/>
+          <w:color w:val="000000"/>
+        </w:rPr>
+        <w:t>claims</w:t>
+      </w:r>
+      <w:proofErr w:type="gramEnd"/>
+      <w:r>
+        <w:rPr>
+          <w:rFonts w:ascii="Times New Roman" w:hAnsi="Times New Roman" w:cs="Times New Roman"/>
+          <w:color w:val="000000"/>
+        </w:rPr>
+        <w:t xml:space="preserve"> “Judgments should not be made on the basis of whethe</w:t>
       </w:r>
       <w:r>
         <w:rPr>
@@ -644,12 +660,21 @@
           <w:color w:val="000000"/>
         </w:rPr>
       </w:pPr>
-      <w:r>
-        <w:rPr>
-          <w:rFonts w:ascii="Times New Roman" w:hAnsi="Times New Roman" w:cs="Times New Roman"/>
-          <w:color w:val="000000"/>
-        </w:rPr>
-        <w:t>Heilbroner argues that, over the centuries, human societies have only used three broad methods for coordinating all the activities that are necessary to their survival. Describe these three general methods and offer examples of each.</w:t>
+      <w:proofErr w:type="spellStart"/>
+      <w:r>
+        <w:rPr>
+          <w:rFonts w:ascii="Times New Roman" w:hAnsi="Times New Roman" w:cs="Times New Roman"/>
+          <w:color w:val="000000"/>
+        </w:rPr>
+        <w:t>Heilbroner</w:t>
+      </w:r>
+      <w:proofErr w:type="spellEnd"/>
+      <w:r>
+        <w:rPr>
+          <w:rFonts w:ascii="Times New Roman" w:hAnsi="Times New Roman" w:cs="Times New Roman"/>
+          <w:color w:val="000000"/>
+        </w:rPr>
+        <w:t xml:space="preserve"> argues that, over the centuries, human societies have only used three broad methods for coordinating all the activities that are necessary to their survival. Describe these three general methods and offer examples of each.</w:t>
       </w:r>
     </w:p>
     <w:p>
@@ -670,7 +695,23 @@
           <w:rFonts w:ascii="Times New Roman" w:hAnsi="Times New Roman" w:cs="Times New Roman"/>
           <w:color w:val="000000"/>
         </w:rPr>
-        <w:t>What can Heilbroner possibly mean when he asserts that 6,000 years of history rolled by before economists emerged on the scene? Why would that be the case?</w:t>
+        <w:t xml:space="preserve">What can </w:t>
+      </w:r>
+      <w:proofErr w:type="spellStart"/>
+      <w:r>
+        <w:rPr>
+          <w:rFonts w:ascii="Times New Roman" w:hAnsi="Times New Roman" w:cs="Times New Roman"/>
+          <w:color w:val="000000"/>
+        </w:rPr>
+        <w:t>Heilbroner</w:t>
+      </w:r>
+      <w:proofErr w:type="spellEnd"/>
+      <w:r>
+        <w:rPr>
+          <w:rFonts w:ascii="Times New Roman" w:hAnsi="Times New Roman" w:cs="Times New Roman"/>
+          <w:color w:val="000000"/>
+        </w:rPr>
+        <w:t xml:space="preserve"> possibly mean when he asserts that 6,000 years of history rolled by before economists emerged on the scene? Why would that be the case?</w:t>
       </w:r>
     </w:p>
     <w:p>
@@ -776,7 +817,23 @@
           <w:rFonts w:ascii="Times New Roman" w:hAnsi="Times New Roman" w:cs="Times New Roman"/>
           <w:color w:val="000000"/>
         </w:rPr>
-        <w:t>Human societies have always worked/labored and used tools to hunt game or farm the land. What in the world can Heilbroner mean when he asserts that labor, capital and land didn’t exist as “factors of production” in feudalism? Explain.</w:t>
+        <w:t xml:space="preserve">Human societies have always worked/labored and used tools to hunt game or farm the land. What in the world can </w:t>
+      </w:r>
+      <w:proofErr w:type="spellStart"/>
+      <w:r>
+        <w:rPr>
+          <w:rFonts w:ascii="Times New Roman" w:hAnsi="Times New Roman" w:cs="Times New Roman"/>
+          <w:color w:val="000000"/>
+        </w:rPr>
+        <w:t>Heilbroner</w:t>
+      </w:r>
+      <w:proofErr w:type="spellEnd"/>
+      <w:r>
+        <w:rPr>
+          <w:rFonts w:ascii="Times New Roman" w:hAnsi="Times New Roman" w:cs="Times New Roman"/>
+          <w:color w:val="000000"/>
+        </w:rPr>
+        <w:t xml:space="preserve"> mean when he asserts that labor, capital and land didn’t exist as “factors of production” in feudalism? Explain.</w:t>
       </w:r>
     </w:p>
     <w:p>
@@ -812,7 +869,23 @@
           <w:rFonts w:ascii="Times New Roman" w:hAnsi="Times New Roman" w:cs="Times New Roman"/>
           <w:color w:val="000000"/>
         </w:rPr>
-        <w:t>My brother asserts that it is “just human nature to always pursue your own self-interest.” I hate it when my brother is right so what could I use from Heilbroner to argue it isn’t necessarily human nature? (I will be pleased and impressed if anyone is able to explain ways that “everyone acts in their own self-interest” can reduce to a simple tautology.)</w:t>
+        <w:t xml:space="preserve">My brother asserts that it is “just human nature to always pursue your own self-interest.” I hate it when my brother is right so what could I use from </w:t>
+      </w:r>
+      <w:proofErr w:type="spellStart"/>
+      <w:r>
+        <w:rPr>
+          <w:rFonts w:ascii="Times New Roman" w:hAnsi="Times New Roman" w:cs="Times New Roman"/>
+          <w:color w:val="000000"/>
+        </w:rPr>
+        <w:t>Heilbroner</w:t>
+      </w:r>
+      <w:proofErr w:type="spellEnd"/>
+      <w:r>
+        <w:rPr>
+          <w:rFonts w:ascii="Times New Roman" w:hAnsi="Times New Roman" w:cs="Times New Roman"/>
+          <w:color w:val="000000"/>
+        </w:rPr>
+        <w:t xml:space="preserve"> to argue it isn’t necessarily human nature? (I will be pleased and impressed if anyone is able to explain ways that “everyone acts in their own self-interest” can reduce to a simple tautology.)</w:t>
       </w:r>
     </w:p>
     <w:p>
@@ -842,12 +915,21 @@
           <w:color w:val="000000"/>
         </w:rPr>
       </w:pPr>
-      <w:r>
-        <w:rPr>
-          <w:rFonts w:ascii="Times New Roman" w:hAnsi="Times New Roman" w:cs="Times New Roman"/>
-          <w:color w:val="000000"/>
-        </w:rPr>
-        <w:t xml:space="preserve">Heibroner mentions religion a few times in his descriptions of changes between the (roughly) 1300s and the 1800s. How was religion important to this transition? </w:t>
+      <w:proofErr w:type="spellStart"/>
+      <w:r>
+        <w:rPr>
+          <w:rFonts w:ascii="Times New Roman" w:hAnsi="Times New Roman" w:cs="Times New Roman"/>
+          <w:color w:val="000000"/>
+        </w:rPr>
+        <w:t>Heibroner</w:t>
+      </w:r>
+      <w:proofErr w:type="spellEnd"/>
+      <w:r>
+        <w:rPr>
+          <w:rFonts w:ascii="Times New Roman" w:hAnsi="Times New Roman" w:cs="Times New Roman"/>
+          <w:color w:val="000000"/>
+        </w:rPr>
+        <w:t xml:space="preserve"> mentions religion a few times in his descriptions of changes between the (roughly) 1300s and the 1800s. How was religion important to this transition? </w:t>
       </w:r>
     </w:p>
     <w:p>
@@ -988,7 +1070,21 @@
         <w:rPr>
           <w:rFonts w:ascii="Times New Roman" w:eastAsia="Times New Roman" w:hAnsi="Times New Roman" w:cs="Times New Roman"/>
         </w:rPr>
-        <w:t xml:space="preserve"> (our text) offer contrasting views on the fundamental nature and functioning of capitalism. Please keep these competing understandings in mind to describe the general positions you think Friedman and Hunt would most likely take on the following questions or issues. Note that there are not crystal clear answers to these in the short pieces I’m asking you to consider but I want you to think through them and develop a hypothesis based on your reading and reasoning. </w:t>
+        <w:t xml:space="preserve"> (our text) offer contrasting views on the fundamental nature and functioning of capitalism. Please keep these competing understandings in mind to describe the general positions you think Friedman and Hunt would most likely take on the following questions or issues. Note that there are not </w:t>
+      </w:r>
+      <w:proofErr w:type="gramStart"/>
+      <w:r>
+        <w:rPr>
+          <w:rFonts w:ascii="Times New Roman" w:eastAsia="Times New Roman" w:hAnsi="Times New Roman" w:cs="Times New Roman"/>
+        </w:rPr>
+        <w:t>crystal clear</w:t>
+      </w:r>
+      <w:proofErr w:type="gramEnd"/>
+      <w:r>
+        <w:rPr>
+          <w:rFonts w:ascii="Times New Roman" w:eastAsia="Times New Roman" w:hAnsi="Times New Roman" w:cs="Times New Roman"/>
+        </w:rPr>
+        <w:t xml:space="preserve"> answers to these in the short pieces I’m asking you to consider but I want you to think through them and develop a hypothesis based on your reading and reasoning. </w:t>
       </w:r>
     </w:p>
     <w:p>
@@ -1689,7 +1785,43 @@
           <w:b/>
           <w:highlight w:val="white"/>
         </w:rPr>
-        <w:t>Similarities: In both economies the social relations of production is dependent on the forces of production (i think).</w:t>
+        <w:t xml:space="preserve">Similarities: In both </w:t>
+      </w:r>
+      <w:proofErr w:type="gramStart"/>
+      <w:r>
+        <w:rPr>
+          <w:rFonts w:ascii="Georgia" w:eastAsia="Georgia" w:hAnsi="Georgia" w:cs="Georgia"/>
+          <w:b/>
+          <w:highlight w:val="white"/>
+        </w:rPr>
+        <w:t>economies</w:t>
+      </w:r>
+      <w:proofErr w:type="gramEnd"/>
+      <w:r>
+        <w:rPr>
+          <w:rFonts w:ascii="Georgia" w:eastAsia="Georgia" w:hAnsi="Georgia" w:cs="Georgia"/>
+          <w:b/>
+          <w:highlight w:val="white"/>
+        </w:rPr>
+        <w:t xml:space="preserve"> the social relations of production is dependent on the forces of production (</w:t>
+      </w:r>
+      <w:proofErr w:type="spellStart"/>
+      <w:r>
+        <w:rPr>
+          <w:rFonts w:ascii="Georgia" w:eastAsia="Georgia" w:hAnsi="Georgia" w:cs="Georgia"/>
+          <w:b/>
+          <w:highlight w:val="white"/>
+        </w:rPr>
+        <w:t>i</w:t>
+      </w:r>
+      <w:proofErr w:type="spellEnd"/>
+      <w:r>
+        <w:rPr>
+          <w:rFonts w:ascii="Georgia" w:eastAsia="Georgia" w:hAnsi="Georgia" w:cs="Georgia"/>
+          <w:b/>
+          <w:highlight w:val="white"/>
+        </w:rPr>
+        <w:t xml:space="preserve"> think).</w:t>
       </w:r>
       <w:r>
         <w:rPr>
@@ -1776,7 +1908,23 @@
           <w:rFonts w:ascii="Times New Roman" w:eastAsia="Times New Roman" w:hAnsi="Times New Roman" w:cs="Times New Roman"/>
           <w:b/>
         </w:rPr>
-        <w:t>Increasing output and lowering costs could potentially increases the amount of consumers.</w:t>
+        <w:t xml:space="preserve">Increasing output and lowering costs could potentially increases the </w:t>
+      </w:r>
+      <w:proofErr w:type="gramStart"/>
+      <w:r>
+        <w:rPr>
+          <w:rFonts w:ascii="Times New Roman" w:eastAsia="Times New Roman" w:hAnsi="Times New Roman" w:cs="Times New Roman"/>
+          <w:b/>
+        </w:rPr>
+        <w:t>amount</w:t>
+      </w:r>
+      <w:proofErr w:type="gramEnd"/>
+      <w:r>
+        <w:rPr>
+          <w:rFonts w:ascii="Times New Roman" w:eastAsia="Times New Roman" w:hAnsi="Times New Roman" w:cs="Times New Roman"/>
+          <w:b/>
+        </w:rPr>
+        <w:t xml:space="preserve"> of consumers.</w:t>
       </w:r>
     </w:p>
     <w:p>
@@ -1814,7 +1962,49 @@
           <w:color w:val="2D3639"/>
           <w:highlight w:val="white"/>
         </w:rPr>
-        <w:t xml:space="preserve">The first investment is huge, but it's a one time deal and it means that you don't have to buy as much labor to make whatever it is you're producing. So the investment pays for itself, quickly. </w:t>
+        <w:t xml:space="preserve">The first investment is huge, but it's a </w:t>
+      </w:r>
+      <w:proofErr w:type="spellStart"/>
+      <w:proofErr w:type="gramStart"/>
+      <w:r>
+        <w:rPr>
+          <w:rFonts w:ascii="Times New Roman" w:eastAsia="Times New Roman" w:hAnsi="Times New Roman" w:cs="Times New Roman"/>
+          <w:b/>
+          <w:color w:val="2D3639"/>
+          <w:highlight w:val="white"/>
+        </w:rPr>
+        <w:t>one time</w:t>
+      </w:r>
+      <w:proofErr w:type="spellEnd"/>
+      <w:proofErr w:type="gramEnd"/>
+      <w:r>
+        <w:rPr>
+          <w:rFonts w:ascii="Times New Roman" w:eastAsia="Times New Roman" w:hAnsi="Times New Roman" w:cs="Times New Roman"/>
+          <w:b/>
+          <w:color w:val="2D3639"/>
+          <w:highlight w:val="white"/>
+        </w:rPr>
+        <w:t xml:space="preserve"> deal and it means that you don't have to buy as much labor to make whatever it is you're producing. </w:t>
+      </w:r>
+      <w:proofErr w:type="gramStart"/>
+      <w:r>
+        <w:rPr>
+          <w:rFonts w:ascii="Times New Roman" w:eastAsia="Times New Roman" w:hAnsi="Times New Roman" w:cs="Times New Roman"/>
+          <w:b/>
+          <w:color w:val="2D3639"/>
+          <w:highlight w:val="white"/>
+        </w:rPr>
+        <w:t>So</w:t>
+      </w:r>
+      <w:proofErr w:type="gramEnd"/>
+      <w:r>
+        <w:rPr>
+          <w:rFonts w:ascii="Times New Roman" w:eastAsia="Times New Roman" w:hAnsi="Times New Roman" w:cs="Times New Roman"/>
+          <w:b/>
+          <w:color w:val="2D3639"/>
+          <w:highlight w:val="white"/>
+        </w:rPr>
+        <w:t xml:space="preserve"> the investment pays for itself, quickly. </w:t>
       </w:r>
     </w:p>
     <w:p>
@@ -1946,7 +2136,23 @@
           <w:rFonts w:ascii="Times New Roman" w:eastAsia="Times New Roman" w:hAnsi="Times New Roman" w:cs="Times New Roman"/>
           <w:b/>
         </w:rPr>
-        <w:t>The three corresponding social classes are : capitalist, landlords, and free laborers.</w:t>
+        <w:t xml:space="preserve">The three corresponding social classes </w:t>
+      </w:r>
+      <w:proofErr w:type="gramStart"/>
+      <w:r>
+        <w:rPr>
+          <w:rFonts w:ascii="Times New Roman" w:eastAsia="Times New Roman" w:hAnsi="Times New Roman" w:cs="Times New Roman"/>
+          <w:b/>
+        </w:rPr>
+        <w:t>are :</w:t>
+      </w:r>
+      <w:proofErr w:type="gramEnd"/>
+      <w:r>
+        <w:rPr>
+          <w:rFonts w:ascii="Times New Roman" w:eastAsia="Times New Roman" w:hAnsi="Times New Roman" w:cs="Times New Roman"/>
+          <w:b/>
+        </w:rPr>
+        <w:t xml:space="preserve"> capitalist, landlords, and free laborers.</w:t>
       </w:r>
     </w:p>
     <w:p>
@@ -2033,7 +2239,23 @@
           <w:rFonts w:ascii="Times New Roman" w:eastAsia="Times New Roman" w:hAnsi="Times New Roman" w:cs="Times New Roman"/>
           <w:b/>
         </w:rPr>
-        <w:t>Hunting: “The lowest and rudest state of society, found among the native tribes of North America. There is no ruler or common wealth( and independence community) because the economic basis for privilege and power are lacking.</w:t>
+        <w:t xml:space="preserve">Hunting: “The lowest and rudest state of society, found among the native tribes of North America. There is no ruler or common </w:t>
+      </w:r>
+      <w:proofErr w:type="gramStart"/>
+      <w:r>
+        <w:rPr>
+          <w:rFonts w:ascii="Times New Roman" w:eastAsia="Times New Roman" w:hAnsi="Times New Roman" w:cs="Times New Roman"/>
+          <w:b/>
+        </w:rPr>
+        <w:t>wealth( and</w:t>
+      </w:r>
+      <w:proofErr w:type="gramEnd"/>
+      <w:r>
+        <w:rPr>
+          <w:rFonts w:ascii="Times New Roman" w:eastAsia="Times New Roman" w:hAnsi="Times New Roman" w:cs="Times New Roman"/>
+          <w:b/>
+        </w:rPr>
+        <w:t xml:space="preserve"> independence community) because the economic basis for privilege and power are lacking.</w:t>
       </w:r>
     </w:p>
     <w:p>
@@ -2089,7 +2311,23 @@
           <w:rFonts w:ascii="Times New Roman" w:eastAsia="Times New Roman" w:hAnsi="Times New Roman" w:cs="Times New Roman"/>
           <w:b/>
         </w:rPr>
-        <w:t>Agriculture: Societies permanently settled in one are Agriculture became the most important economic activity. Ownership of land became the most significant property relationship in differentiating classes according to their privileges and power. Having land made you have political and social power. So society was divided into the ruled and the rulers. Smith believed that two features of agricultural society were particularly important. 1. Wealthy nobility were strictly controlled in how they could use their wealth. 2. It involved the control of absolute power by nobility, with very little freedom existing for most society. The extension of rights and increase in the freedom for most produces were thought to be the most important created by the advance to the highest or commercial state of society.</w:t>
+        <w:t xml:space="preserve">Agriculture: Societies permanently settled in one are Agriculture became the most important economic activity. Ownership of land became the most significant property relationship in differentiating classes according to their privileges and power. Having land made you have political and social power. </w:t>
+      </w:r>
+      <w:proofErr w:type="gramStart"/>
+      <w:r>
+        <w:rPr>
+          <w:rFonts w:ascii="Times New Roman" w:eastAsia="Times New Roman" w:hAnsi="Times New Roman" w:cs="Times New Roman"/>
+          <w:b/>
+        </w:rPr>
+        <w:t>So</w:t>
+      </w:r>
+      <w:proofErr w:type="gramEnd"/>
+      <w:r>
+        <w:rPr>
+          <w:rFonts w:ascii="Times New Roman" w:eastAsia="Times New Roman" w:hAnsi="Times New Roman" w:cs="Times New Roman"/>
+          <w:b/>
+        </w:rPr>
+        <w:t xml:space="preserve"> society was divided into the ruled and the rulers. Smith believed that two features of agricultural society were particularly important. 1. Wealthy nobility were strictly controlled in how they could use their wealth. 2. It involved the control of absolute power by nobility, with very little freedom existing for most society. The extension of rights and increase in the freedom for most produces were thought to be the most important created by the advance to the highest or commercial state of society.</w:t>
       </w:r>
     </w:p>
     <w:p>
@@ -2362,7 +2600,39 @@
           <w:rFonts w:ascii="Times New Roman" w:eastAsia="Times New Roman" w:hAnsi="Times New Roman" w:cs="Times New Roman"/>
           <w:b/>
         </w:rPr>
-        <w:t>When a small social class controls the means of production it acquires the power through its property rights, of preventing the worker from producing unless it received a share of what the worker produced. Whereas in a market society where land and capital had not come to be owned by separate classes that is, a society workers themselves controlled the means of production, “the whole produce of labour belongs to the labourer.</w:t>
+        <w:t xml:space="preserve">When a small social class controls the means of production it acquires the power through its property rights, of preventing the worker from producing unless it received a share of what the worker produced. Whereas in a market society where land and capital had not come to be owned by separate classes that is, a society workers themselves controlled the means of production, “the whole produce of </w:t>
+      </w:r>
+      <w:proofErr w:type="spellStart"/>
+      <w:r>
+        <w:rPr>
+          <w:rFonts w:ascii="Times New Roman" w:eastAsia="Times New Roman" w:hAnsi="Times New Roman" w:cs="Times New Roman"/>
+          <w:b/>
+        </w:rPr>
+        <w:t>labour</w:t>
+      </w:r>
+      <w:proofErr w:type="spellEnd"/>
+      <w:r>
+        <w:rPr>
+          <w:rFonts w:ascii="Times New Roman" w:eastAsia="Times New Roman" w:hAnsi="Times New Roman" w:cs="Times New Roman"/>
+          <w:b/>
+        </w:rPr>
+        <w:t xml:space="preserve"> belongs to the </w:t>
+      </w:r>
+      <w:proofErr w:type="spellStart"/>
+      <w:r>
+        <w:rPr>
+          <w:rFonts w:ascii="Times New Roman" w:eastAsia="Times New Roman" w:hAnsi="Times New Roman" w:cs="Times New Roman"/>
+          <w:b/>
+        </w:rPr>
+        <w:t>labourer</w:t>
+      </w:r>
+      <w:proofErr w:type="spellEnd"/>
+      <w:r>
+        <w:rPr>
+          <w:rFonts w:ascii="Times New Roman" w:eastAsia="Times New Roman" w:hAnsi="Times New Roman" w:cs="Times New Roman"/>
+          <w:b/>
+        </w:rPr>
+        <w:t>.</w:t>
       </w:r>
     </w:p>
     <w:p>
@@ -2537,7 +2807,39 @@
           <w:rFonts w:ascii="Times New Roman" w:eastAsia="Times New Roman" w:hAnsi="Times New Roman" w:cs="Times New Roman"/>
           <w:b/>
         </w:rPr>
-        <w:t>Natural price=wages+rents+costs of capital. Basically everything that went into producing the product</w:t>
+        <w:t>Natural price=</w:t>
+      </w:r>
+      <w:proofErr w:type="spellStart"/>
+      <w:r>
+        <w:rPr>
+          <w:rFonts w:ascii="Times New Roman" w:eastAsia="Times New Roman" w:hAnsi="Times New Roman" w:cs="Times New Roman"/>
+          <w:b/>
+        </w:rPr>
+        <w:t>wages+rents+costs</w:t>
+      </w:r>
+      <w:proofErr w:type="spellEnd"/>
+      <w:r>
+        <w:rPr>
+          <w:rFonts w:ascii="Times New Roman" w:eastAsia="Times New Roman" w:hAnsi="Times New Roman" w:cs="Times New Roman"/>
+          <w:b/>
+        </w:rPr>
+        <w:t xml:space="preserve"> of capital. </w:t>
+      </w:r>
+      <w:proofErr w:type="gramStart"/>
+      <w:r>
+        <w:rPr>
+          <w:rFonts w:ascii="Times New Roman" w:eastAsia="Times New Roman" w:hAnsi="Times New Roman" w:cs="Times New Roman"/>
+          <w:b/>
+        </w:rPr>
+        <w:t>Basically</w:t>
+      </w:r>
+      <w:proofErr w:type="gramEnd"/>
+      <w:r>
+        <w:rPr>
+          <w:rFonts w:ascii="Times New Roman" w:eastAsia="Times New Roman" w:hAnsi="Times New Roman" w:cs="Times New Roman"/>
+          <w:b/>
+        </w:rPr>
+        <w:t xml:space="preserve"> everything that went into producing the product</w:t>
       </w:r>
     </w:p>
     <w:p>
@@ -2828,7 +3130,23 @@
           <w:rFonts w:ascii="Times New Roman" w:eastAsia="Times New Roman" w:hAnsi="Times New Roman" w:cs="Times New Roman"/>
           <w:b/>
         </w:rPr>
-        <w:t xml:space="preserve">Smith explained that an economy will comparatively work and function well if the government will leave people alone to buy and sell freely among themselves. He suggested that if people were allowed to trade freely, self interested traders present in the market would compete with each other, leading markets towards the positive output with the help of an invisible hand.  </w:t>
+        <w:t xml:space="preserve">Smith explained that an economy will comparatively work and function well if the government will leave people alone to buy and sell freely among themselves. He suggested that if people were allowed to trade freely, </w:t>
+      </w:r>
+      <w:proofErr w:type="spellStart"/>
+      <w:r>
+        <w:rPr>
+          <w:rFonts w:ascii="Times New Roman" w:eastAsia="Times New Roman" w:hAnsi="Times New Roman" w:cs="Times New Roman"/>
+          <w:b/>
+        </w:rPr>
+        <w:t>self interested</w:t>
+      </w:r>
+      <w:proofErr w:type="spellEnd"/>
+      <w:r>
+        <w:rPr>
+          <w:rFonts w:ascii="Times New Roman" w:eastAsia="Times New Roman" w:hAnsi="Times New Roman" w:cs="Times New Roman"/>
+          <w:b/>
+        </w:rPr>
+        <w:t xml:space="preserve"> traders present in the market would compete with each other, leading markets towards the positive output with the help of an invisible hand.  </w:t>
       </w:r>
     </w:p>
     <w:p>
@@ -2943,7 +3261,23 @@
           <w:rFonts w:ascii="Times New Roman" w:eastAsia="Times New Roman" w:hAnsi="Times New Roman" w:cs="Times New Roman"/>
           <w:b/>
         </w:rPr>
-        <w:t xml:space="preserve">Private ownership of property: The things you need to produce with. connected to land and machinery yo need to produce. The important part is that if it's your property you can put up private property signs but people can use it if they accept a reasonable wage.es </w:t>
+        <w:t xml:space="preserve">Private ownership of property: The things you need to produce with. connected to land and machinery </w:t>
+      </w:r>
+      <w:proofErr w:type="spellStart"/>
+      <w:r>
+        <w:rPr>
+          <w:rFonts w:ascii="Times New Roman" w:eastAsia="Times New Roman" w:hAnsi="Times New Roman" w:cs="Times New Roman"/>
+          <w:b/>
+        </w:rPr>
+        <w:t>yo</w:t>
+      </w:r>
+      <w:proofErr w:type="spellEnd"/>
+      <w:r>
+        <w:rPr>
+          <w:rFonts w:ascii="Times New Roman" w:eastAsia="Times New Roman" w:hAnsi="Times New Roman" w:cs="Times New Roman"/>
+          <w:b/>
+        </w:rPr>
+        <w:t xml:space="preserve"> need to produce. The important part is that if it's your property you can put up private property signs but people can use it if they accept a reasonable wage.es </w:t>
       </w:r>
     </w:p>
     <w:p>
@@ -2955,12 +3289,21 @@
       </w:pPr>
       <w:bookmarkStart w:id="3" w:name="_oi5d2slwgov5" w:colFirst="0" w:colLast="0"/>
       <w:bookmarkEnd w:id="3"/>
-      <w:r>
-        <w:rPr>
-          <w:rFonts w:ascii="Times New Roman" w:eastAsia="Times New Roman" w:hAnsi="Times New Roman" w:cs="Times New Roman"/>
-          <w:b/>
-        </w:rPr>
-        <w:t xml:space="preserve">Smiths talks about that people had access to the stuff they needed to produce but then it came into the hands of other people and now that need a job. They sell their labor to survive. </w:t>
+      <w:proofErr w:type="spellStart"/>
+      <w:r>
+        <w:rPr>
+          <w:rFonts w:ascii="Times New Roman" w:eastAsia="Times New Roman" w:hAnsi="Times New Roman" w:cs="Times New Roman"/>
+          <w:b/>
+        </w:rPr>
+        <w:t>Smiths</w:t>
+      </w:r>
+      <w:proofErr w:type="spellEnd"/>
+      <w:r>
+        <w:rPr>
+          <w:rFonts w:ascii="Times New Roman" w:eastAsia="Times New Roman" w:hAnsi="Times New Roman" w:cs="Times New Roman"/>
+          <w:b/>
+        </w:rPr>
+        <w:t xml:space="preserve"> talks about that people had access to the stuff they needed to produce but then it came into the hands of other people and now that need a job. They sell their labor to survive. </w:t>
       </w:r>
     </w:p>
     <w:p>
@@ -3003,7 +3346,23 @@
           <w:rFonts w:ascii="Times New Roman" w:eastAsia="Times New Roman" w:hAnsi="Times New Roman" w:cs="Times New Roman"/>
           <w:b/>
         </w:rPr>
-        <w:t>Utility theory v labor theory: Value theory and prices: what is it that determines the price of a good or service: hunt says the price of a good will be cost of labor tools profit, not theory of price because its another price.</w:t>
+        <w:t xml:space="preserve">Utility theory v labor theory: Value theory and prices: what is it that determines the price of a good or service: hunt says the price of a good will be cost of labor tools profit, not theory of price because </w:t>
+      </w:r>
+      <w:proofErr w:type="spellStart"/>
+      <w:r>
+        <w:rPr>
+          <w:rFonts w:ascii="Times New Roman" w:eastAsia="Times New Roman" w:hAnsi="Times New Roman" w:cs="Times New Roman"/>
+          <w:b/>
+        </w:rPr>
+        <w:t>its</w:t>
+      </w:r>
+      <w:proofErr w:type="spellEnd"/>
+      <w:r>
+        <w:rPr>
+          <w:rFonts w:ascii="Times New Roman" w:eastAsia="Times New Roman" w:hAnsi="Times New Roman" w:cs="Times New Roman"/>
+          <w:b/>
+        </w:rPr>
+        <w:t xml:space="preserve"> another price.</w:t>
       </w:r>
     </w:p>
     <w:p>
@@ -3032,12 +3391,21 @@
       </w:pPr>
       <w:bookmarkStart w:id="8" w:name="_70ws2wa0dt9p" w:colFirst="0" w:colLast="0"/>
       <w:bookmarkEnd w:id="8"/>
-      <w:r>
-        <w:rPr>
-          <w:rFonts w:ascii="Times New Roman" w:eastAsia="Times New Roman" w:hAnsi="Times New Roman" w:cs="Times New Roman"/>
-          <w:b/>
-        </w:rPr>
-        <w:t>Self interest part of the invisible hand: Essential Adam Smith argues that people only care about making more money it's an illusion and it will bring happiness so it drives what we do.</w:t>
+      <w:proofErr w:type="spellStart"/>
+      <w:r>
+        <w:rPr>
+          <w:rFonts w:ascii="Times New Roman" w:eastAsia="Times New Roman" w:hAnsi="Times New Roman" w:cs="Times New Roman"/>
+          <w:b/>
+        </w:rPr>
+        <w:t>Self interest</w:t>
+      </w:r>
+      <w:proofErr w:type="spellEnd"/>
+      <w:r>
+        <w:rPr>
+          <w:rFonts w:ascii="Times New Roman" w:eastAsia="Times New Roman" w:hAnsi="Times New Roman" w:cs="Times New Roman"/>
+          <w:b/>
+        </w:rPr>
+        <w:t xml:space="preserve"> part of the invisible hand: Essential Adam Smith argues that people only care about making more money it's an illusion and it will bring happiness so it drives what we do.</w:t>
       </w:r>
     </w:p>
     <w:p>
@@ -3573,12 +3941,21 @@
           <w:color w:val="000000"/>
         </w:rPr>
       </w:pPr>
-      <w:r>
-        <w:rPr>
-          <w:rFonts w:ascii="Times New Roman" w:eastAsia="Times New Roman" w:hAnsi="Times New Roman" w:cs="Times New Roman"/>
-          <w:color w:val="000000"/>
-        </w:rPr>
-        <w:t xml:space="preserve">Its all beneficial mutual exchange (makes that Friedman argument). </w:t>
+      <w:proofErr w:type="spellStart"/>
+      <w:r>
+        <w:rPr>
+          <w:rFonts w:ascii="Times New Roman" w:eastAsia="Times New Roman" w:hAnsi="Times New Roman" w:cs="Times New Roman"/>
+          <w:color w:val="000000"/>
+        </w:rPr>
+        <w:t>Its</w:t>
+      </w:r>
+      <w:proofErr w:type="spellEnd"/>
+      <w:r>
+        <w:rPr>
+          <w:rFonts w:ascii="Times New Roman" w:eastAsia="Times New Roman" w:hAnsi="Times New Roman" w:cs="Times New Roman"/>
+          <w:color w:val="000000"/>
+        </w:rPr>
+        <w:t xml:space="preserve"> all beneficial mutual exchange (makes that Friedman argument). </w:t>
       </w:r>
     </w:p>
     <w:p>
@@ -3643,7 +4020,23 @@
           <w:rFonts w:ascii="Times New Roman" w:eastAsia="Times New Roman" w:hAnsi="Times New Roman" w:cs="Times New Roman"/>
           <w:color w:val="000000"/>
         </w:rPr>
-        <w:t>He says, to produce anything you need tools, you have pay the person that needs the tools. You need land – land can be a factor of production.</w:t>
+        <w:t xml:space="preserve">He says, to produce anything you need tools, you have pay the person that needs the tools. You need land – </w:t>
+      </w:r>
+      <w:proofErr w:type="spellStart"/>
+      <w:r>
+        <w:rPr>
+          <w:rFonts w:ascii="Times New Roman" w:eastAsia="Times New Roman" w:hAnsi="Times New Roman" w:cs="Times New Roman"/>
+          <w:color w:val="000000"/>
+        </w:rPr>
+        <w:t>land</w:t>
+      </w:r>
+      <w:proofErr w:type="spellEnd"/>
+      <w:r>
+        <w:rPr>
+          <w:rFonts w:ascii="Times New Roman" w:eastAsia="Times New Roman" w:hAnsi="Times New Roman" w:cs="Times New Roman"/>
+          <w:color w:val="000000"/>
+        </w:rPr>
+        <w:t xml:space="preserve"> can be a factor of production.</w:t>
       </w:r>
     </w:p>
     <w:p>
@@ -4046,7 +4439,15 @@
         <w:t>Godwin</w:t>
       </w:r>
       <w:r>
-        <w:t xml:space="preserve"> (socialist kinda thinker… education was key to abolish bad things…Capitalists controlled government) </w:t>
+        <w:t xml:space="preserve"> (socialist </w:t>
+      </w:r>
+      <w:proofErr w:type="spellStart"/>
+      <w:r>
+        <w:t>kinda</w:t>
+      </w:r>
+      <w:proofErr w:type="spellEnd"/>
+      <w:r>
+        <w:t xml:space="preserve"> thinker… education was key to abolish bad things…Capitalists controlled government) </w:t>
       </w:r>
       <w:r>
         <w:t xml:space="preserve">and </w:t>
@@ -4594,7 +4995,15 @@
         </w:rPr>
       </w:pPr>
       <w:r>
-        <w:t xml:space="preserve">Malthus did no believe that the market forces of supply and demand would necessarily move the market price toward the natural price.  </w:t>
+        <w:t xml:space="preserve">Malthus did </w:t>
+      </w:r>
+      <w:proofErr w:type="spellStart"/>
+      <w:r>
+        <w:t>no</w:t>
+      </w:r>
+      <w:proofErr w:type="spellEnd"/>
+      <w:r>
+        <w:t xml:space="preserve"> believe that the market forces of supply and demand would necessarily move the market price toward the natural price.  </w:t>
       </w:r>
     </w:p>
     <w:p>
@@ -4959,7 +5368,15 @@
         </w:rPr>
       </w:pPr>
       <w:r>
-        <w:t xml:space="preserve">Landlords alone could not consume that excess material produce. Hiring large numbers of servants and other unproductive laborers or providers of personal services, who would spend their incomes the the material commodities produced in the manufacturing sector. Eliminate </w:t>
+        <w:t xml:space="preserve">Landlords alone could not consume that excess material produce. Hiring large numbers of servants and other unproductive laborers or providers of personal services, who would spend their incomes the </w:t>
+      </w:r>
+      <w:proofErr w:type="spellStart"/>
+      <w:r>
+        <w:t>the</w:t>
+      </w:r>
+      <w:proofErr w:type="spellEnd"/>
+      <w:r>
+        <w:t xml:space="preserve"> material commodities produced in the manufacturing sector. Eliminate </w:t>
       </w:r>
       <w:r>
         <w:t xml:space="preserve">the problem of inadequate aggregate demand. </w:t>
@@ -5170,8 +5587,13 @@
           <w:sz w:val="28"/>
         </w:rPr>
       </w:pPr>
-      <w:r>
-        <w:t xml:space="preserve">Basically treated like slaves. </w:t>
+      <w:proofErr w:type="gramStart"/>
+      <w:r>
+        <w:t>Basically</w:t>
+      </w:r>
+      <w:proofErr w:type="gramEnd"/>
+      <w:r>
+        <w:t xml:space="preserve"> treated like slaves. </w:t>
       </w:r>
     </w:p>
     <w:p>
@@ -5287,7 +5709,15 @@
     </w:p>
     <w:p>
       <w:r>
-        <w:t>What costs did workers pay and why? Explain.</w:t>
+        <w:t xml:space="preserve">What costs did </w:t>
+      </w:r>
+      <w:proofErr w:type="spellStart"/>
+      <w:r>
+        <w:t>workers</w:t>
+      </w:r>
+      <w:proofErr w:type="spellEnd"/>
+      <w:r>
+        <w:t xml:space="preserve"> pay and why? Explain.</w:t>
       </w:r>
     </w:p>
     <w:p/>
@@ -5314,12 +5744,25 @@
     </w:p>
     <w:p>
       <w:r>
-        <w:t>revolution? Weren’t these sacrifices inevitable? Do you tend to believe low pay and tiresome</w:t>
-      </w:r>
-    </w:p>
-    <w:p>
-      <w:r>
-        <w:t>work are inevitable plight for large numbers of people in every society? Why or why not?</w:t>
+        <w:t xml:space="preserve">revolution? Weren’t these sacrifices inevitable? Do you tend to believe low pay and </w:t>
+      </w:r>
+      <w:proofErr w:type="gramStart"/>
+      <w:r>
+        <w:t>tiresome</w:t>
+      </w:r>
+      <w:proofErr w:type="gramEnd"/>
+    </w:p>
+    <w:p>
+      <w:r>
+        <w:t xml:space="preserve">work </w:t>
+      </w:r>
+      <w:proofErr w:type="gramStart"/>
+      <w:r>
+        <w:t>are</w:t>
+      </w:r>
+      <w:proofErr w:type="gramEnd"/>
+      <w:r>
+        <w:t xml:space="preserve"> inevitable plight for large numbers of people in every society? Why or why not?</w:t>
       </w:r>
     </w:p>
     <w:p/>
@@ -5360,8 +5803,13 @@
       </w:r>
     </w:p>
     <w:p>
-      <w:r>
-        <w:t xml:space="preserve">a ) </w:t>
+      <w:proofErr w:type="gramStart"/>
+      <w:r>
+        <w:t>a )</w:t>
+      </w:r>
+      <w:proofErr w:type="gramEnd"/>
+      <w:r>
+        <w:t xml:space="preserve"> </w:t>
       </w:r>
     </w:p>
     <w:p/>
@@ -5474,8 +5922,13 @@
     </w:p>
     <w:p>
       <w:r>
-        <w:t>8. It is often easier to look back to important theorists and see the ways that their</w:t>
-      </w:r>
+        <w:t xml:space="preserve">8. It is often easier to look back to important theorists and see the ways that </w:t>
+      </w:r>
+      <w:proofErr w:type="gramStart"/>
+      <w:r>
+        <w:t>their</w:t>
+      </w:r>
+      <w:proofErr w:type="gramEnd"/>
     </w:p>
     <w:p>
       <w:r>
@@ -5910,23 +6363,44 @@
           <w:i/>
         </w:rPr>
       </w:pPr>
-      <w:r>
-        <w:t xml:space="preserve">a) </w:t>
+      <w:proofErr w:type="spellStart"/>
+      <w:r>
+        <w:t>a</w:t>
+      </w:r>
+      <w:proofErr w:type="spellEnd"/>
+      <w:r>
+        <w:t xml:space="preserve">) </w:t>
       </w:r>
       <w:r>
         <w:rPr>
           <w:b/>
           <w:i/>
         </w:rPr>
-        <w:t>Errors: Make rents go up (won't really transfer to working class) in order to redistribute to landlords, but capitalists will never allow wages to increase because it'll cut into their profitability. Sure consumption will increase, but capitalists will fight it. Increase rents through corn laws. Capitalists will actually dislike both because they'll both decrease profitability. It's the same distribution to increase rent as it is to increase wages.</w:t>
-      </w:r>
-    </w:p>
-    <w:p>
-      <w:pPr>
+        <w:t xml:space="preserve">Errors: Make rents go up (won't really transfer to working class) in order to redistribute to landlords, but capitalists will never allow wages to increase because it'll cut into their profitability. </w:t>
+      </w:r>
+      <w:proofErr w:type="gramStart"/>
+      <w:r>
         <w:rPr>
           <w:b/>
           <w:i/>
         </w:rPr>
+        <w:t>Sure</w:t>
+      </w:r>
+      <w:proofErr w:type="gramEnd"/>
+      <w:r>
+        <w:rPr>
+          <w:b/>
+          <w:i/>
+        </w:rPr>
+        <w:t xml:space="preserve"> consumption will increase, but capitalists will fight it. Increase rents through corn laws. Capitalists will actually dislike both because they'll both decrease profitability. It's the same distribution to increase rent as it is to increase wages.</w:t>
+      </w:r>
+    </w:p>
+    <w:p>
+      <w:pPr>
+        <w:rPr>
+          <w:b/>
+          <w:i/>
+        </w:rPr>
       </w:pPr>
       <w:r>
         <w:t xml:space="preserve">b) </w:t>
@@ -5961,8 +6435,13 @@
     </w:p>
     <w:p>
       <w:r>
-        <w:t>income/wealth (and poverty) in the economy he was observing? Do you detect any similar</w:t>
-      </w:r>
+        <w:t xml:space="preserve">income/wealth (and poverty) in the economy he was observing? Do you detect any </w:t>
+      </w:r>
+      <w:proofErr w:type="gramStart"/>
+      <w:r>
+        <w:t>similar</w:t>
+      </w:r>
+      <w:proofErr w:type="gramEnd"/>
     </w:p>
     <w:p>
       <w:r>
@@ -6251,7 +6730,15 @@
     <w:p/>
     <w:p>
       <w:r>
-        <w:t>3) Ricardo argued that “the interest of the landlord is always opposed to the interest of every other class in the community.” a) Explain his reasoning.  b)  Malthus argued that high rents were “the result and best indicator of general economic prosperity.”  How did Malthus reach this conclusion?  c) Which argument do you find more compelling?  Why?</w:t>
+        <w:t xml:space="preserve">3) Ricardo argued that “the interest of the landlord is always opposed to the interest of every other class in the community.” </w:t>
+      </w:r>
+      <w:proofErr w:type="spellStart"/>
+      <w:r>
+        <w:t>a</w:t>
+      </w:r>
+      <w:proofErr w:type="spellEnd"/>
+      <w:r>
+        <w:t>) Explain his reasoning.  b)  Malthus argued that high rents were “the result and best indicator of general economic prosperity.”  How did Malthus reach this conclusion?  c) Which argument do you find more compelling?  Why?</w:t>
       </w:r>
     </w:p>
     <w:p>
@@ -6281,7 +6768,23 @@
     <w:p/>
     <w:p>
       <w:r>
-        <w:t>4) Briefly explain the underlying source of payments for “rent.” I know most of you have not had courses in Microeconomics, but the text I used recently explained that LeBron James was earning “Ricardian rent.” Explain what that means and link it to Ricardo‘s theory of rent. The text also discussed “rent-seeking behavior” as a type of “market imperfection.” Explain what that might mean and how it can be linked to Ricardo‘s theory of rent.</w:t>
+        <w:t xml:space="preserve">4) Briefly explain the underlying source of payments for “rent.” I know most of you have not had courses in Microeconomics, but the text I used recently explained that LeBron James was earning “Ricardian rent.” Explain what that means and link it to </w:t>
+      </w:r>
+      <w:proofErr w:type="gramStart"/>
+      <w:r>
+        <w:t>Ricardo‘</w:t>
+      </w:r>
+      <w:proofErr w:type="gramEnd"/>
+      <w:r>
+        <w:t xml:space="preserve">s theory of rent. The text also discussed “rent-seeking behavior” as a type of “market imperfection.” Explain what that might mean and how it can be linked to </w:t>
+      </w:r>
+      <w:proofErr w:type="gramStart"/>
+      <w:r>
+        <w:t>Ricardo‘</w:t>
+      </w:r>
+      <w:proofErr w:type="gramEnd"/>
+      <w:r>
+        <w:t>s theory of rent.</w:t>
       </w:r>
     </w:p>
     <w:p>
@@ -6362,13 +6865,37 @@
           <w:b/>
           <w:i/>
         </w:rPr>
-        <w:t xml:space="preserve">LTV will not reflect non freely reproducible commodities such as rare statues, scarce books and coins. </w:t>
+        <w:t xml:space="preserve">LTV will not reflect </w:t>
+      </w:r>
+      <w:proofErr w:type="gramStart"/>
+      <w:r>
+        <w:rPr>
+          <w:b/>
+          <w:i/>
+        </w:rPr>
+        <w:t>non freely</w:t>
+      </w:r>
+      <w:proofErr w:type="gramEnd"/>
+      <w:r>
+        <w:rPr>
+          <w:b/>
+          <w:i/>
+        </w:rPr>
+        <w:t xml:space="preserve"> reproducible commodities such as rare statues, scarce books and coins. </w:t>
       </w:r>
     </w:p>
     <w:p/>
     <w:p>
       <w:r>
-        <w:t>7) The LTV argues that the quantity of labor required to produce output (“labor embodied”) is the ultimate determinant of prices. Explain what Ricardo had to say about the problem that different qualities/skills of labor presents for the LTV.</w:t>
+        <w:t xml:space="preserve">7) The LTV argues that the quantity of labor required to produce output (“labor embodied”) is the ultimate determinant of prices. Explain what Ricardo had to say about the problem that different qualities/skills of labor </w:t>
+      </w:r>
+      <w:proofErr w:type="gramStart"/>
+      <w:r>
+        <w:t>presents</w:t>
+      </w:r>
+      <w:proofErr w:type="gramEnd"/>
+      <w:r>
+        <w:t xml:space="preserve"> for the LTV.</w:t>
       </w:r>
     </w:p>
     <w:p>
@@ -6448,7 +6975,15 @@
     <w:p/>
     <w:p>
       <w:r>
-        <w:t xml:space="preserve">11) Ricardo also wrote that “nothing is paid for the use of air, of heat, and of water, [so] the assistance which they afford us adds nothing to value in exchange.” Is it conceivable that air and water could ever be considered “factors” of production deserving of compensation (as Malthus thought was the case for land)? Explain your reasoning. </w:t>
+        <w:t xml:space="preserve">11) Ricardo also wrote that “nothing is paid for the use of air, of heat, and of water, [so] the assistance which they afford us adds nothing to value in exchange.” Is it conceivable that </w:t>
+      </w:r>
+      <w:bookmarkStart w:id="17" w:name="_GoBack"/>
+      <w:r>
+        <w:t>air and water</w:t>
+      </w:r>
+      <w:bookmarkEnd w:id="17"/>
+      <w:r>
+        <w:t xml:space="preserve"> could ever be considered “factors” of production deserving of compensation (as Malthus thought was the case for land)? Explain your reasoning. </w:t>
       </w:r>
     </w:p>
     <w:p/>
@@ -6472,7 +7007,15 @@
     <w:p/>
     <w:p>
       <w:r>
-        <w:t xml:space="preserve">Related to excerpt not  yet read→ Exports in Famine Times </w:t>
+        <w:t xml:space="preserve">Related to excerpt </w:t>
+      </w:r>
+      <w:proofErr w:type="gramStart"/>
+      <w:r>
+        <w:t>not  yet</w:t>
+      </w:r>
+      <w:proofErr w:type="gramEnd"/>
+      <w:r>
+        <w:t xml:space="preserve"> read→ Exports in Famine Times </w:t>
       </w:r>
     </w:p>
     <w:p>
@@ -6563,11 +7106,14 @@
           <w:numId w:val="28"/>
         </w:numPr>
       </w:pPr>
-      <w:r>
-        <w:t xml:space="preserve">Self interested people tend to move from a struggling industry to a prosperity industry.  There should be no government intervention – Ricardo. </w:t>
-      </w:r>
-      <w:bookmarkStart w:id="17" w:name="_GoBack"/>
-      <w:bookmarkEnd w:id="17"/>
+      <w:proofErr w:type="spellStart"/>
+      <w:r>
+        <w:t>Self interested</w:t>
+      </w:r>
+      <w:proofErr w:type="spellEnd"/>
+      <w:r>
+        <w:t xml:space="preserve"> people tend to move from a struggling industry to a prosperity industry.  There should be no government intervention – Ricardo. </w:t>
+      </w:r>
       <w:r>
         <w:t xml:space="preserve"> </w:t>
       </w:r>
@@ -9208,7 +9754,7 @@
     </w:rPrDefault>
     <w:pPrDefault/>
   </w:docDefaults>
-  <w:latentStyles w:defLockedState="0" w:defUIPriority="99" w:defSemiHidden="0" w:defUnhideWhenUsed="0" w:defQFormat="0" w:count="380">
+  <w:latentStyles w:defLockedState="0" w:defUIPriority="99" w:defSemiHidden="0" w:defUnhideWhenUsed="0" w:defQFormat="0" w:count="382">
     <w:lsdException w:name="Normal" w:uiPriority="0" w:qFormat="1"/>
     <w:lsdException w:name="heading 1" w:uiPriority="9" w:qFormat="1"/>
     <w:lsdException w:name="heading 2" w:semiHidden="1" w:uiPriority="9" w:unhideWhenUsed="1" w:qFormat="1"/>
@@ -9314,7 +9860,6 @@
     <w:lsdException w:name="HTML Sample" w:semiHidden="1" w:unhideWhenUsed="1"/>
     <w:lsdException w:name="HTML Typewriter" w:semiHidden="1" w:unhideWhenUsed="1"/>
     <w:lsdException w:name="HTML Variable" w:semiHidden="1" w:unhideWhenUsed="1"/>
-    <w:lsdException w:name="Normal Table" w:semiHidden="1" w:unhideWhenUsed="1"/>
     <w:lsdException w:name="annotation subject" w:semiHidden="1" w:unhideWhenUsed="1"/>
     <w:lsdException w:name="No List" w:semiHidden="1" w:unhideWhenUsed="1"/>
     <w:lsdException w:name="Outline List 1" w:semiHidden="1" w:unhideWhenUsed="1"/>
@@ -9360,11 +9905,9 @@
     <w:lsdException w:name="Table Subtle 1" w:semiHidden="1" w:unhideWhenUsed="1"/>
     <w:lsdException w:name="Table Subtle 2" w:semiHidden="1" w:unhideWhenUsed="1"/>
     <w:lsdException w:name="Table Web 1" w:semiHidden="1" w:unhideWhenUsed="1"/>
-    <w:lsdException w:name="Table Web 2" w:semiHidden="1" w:unhideWhenUsed="1"/>
     <w:lsdException w:name="Table Web 3" w:semiHidden="1" w:unhideWhenUsed="1"/>
     <w:lsdException w:name="Balloon Text" w:semiHidden="1" w:unhideWhenUsed="1"/>
     <w:lsdException w:name="Table Grid" w:uiPriority="39"/>
-    <w:lsdException w:name="Table Theme" w:semiHidden="1" w:unhideWhenUsed="1"/>
     <w:lsdException w:name="Note Level 1" w:semiHidden="1" w:unhideWhenUsed="1"/>
     <w:lsdException w:name="Note Level 2" w:semiHidden="1" w:unhideWhenUsed="1"/>
     <w:lsdException w:name="Note Level 3" w:semiHidden="1" w:unhideWhenUsed="1"/>
@@ -9589,6 +10132,8 @@
     <w:lsdException w:name="List Table 5 Dark Accent 6" w:uiPriority="50"/>
     <w:lsdException w:name="List Table 6 Colorful Accent 6" w:uiPriority="51"/>
     <w:lsdException w:name="List Table 7 Colorful Accent 6" w:uiPriority="52"/>
+    <w:lsdException w:name="Mention" w:semiHidden="1" w:unhideWhenUsed="1"/>
+    <w:lsdException w:name="Smart Hyperlink" w:semiHidden="1" w:unhideWhenUsed="1"/>
   </w:latentStyles>
   <w:style w:type="paragraph" w:default="1" w:styleId="Normal">
     <w:name w:val="Normal"/>

</xml_diff>